<commit_message>
Added logout, posts delete, redirect after successful login and others
</commit_message>
<xml_diff>
--- a/SoftUni-Level3/4.Web-Development-Basics/BlogMe/Web-Dev-Practical-Project-Assignment.docx
+++ b/SoftUni-Level3/4.Web-Development-Basics/BlogMe/Web-Dev-Practical-Project-Assignment.docx
@@ -1321,7 +1321,6 @@
         </w:rPr>
         <w:t xml:space="preserve">Using </w:t>
       </w:r>
-      <w:proofErr w:type="spellStart"/>
       <w:r>
         <w:rPr>
           <w:b/>
@@ -1329,28 +1328,18 @@
         </w:rPr>
         <w:t>Laravel</w:t>
       </w:r>
-      <w:proofErr w:type="spellEnd"/>
       <w:r>
         <w:rPr>
           <w:lang w:val="en-US"/>
         </w:rPr>
         <w:t xml:space="preserve">, </w:t>
       </w:r>
-      <w:proofErr w:type="spellStart"/>
-      <w:r>
-        <w:rPr>
-          <w:b/>
-          <w:lang w:val="en-US"/>
-        </w:rPr>
-        <w:t>Zend</w:t>
-      </w:r>
-      <w:proofErr w:type="spellEnd"/>
-      <w:r>
-        <w:rPr>
-          <w:b/>
-          <w:lang w:val="en-US"/>
-        </w:rPr>
-        <w:t xml:space="preserve"> Framework</w:t>
+      <w:r>
+        <w:rPr>
+          <w:b/>
+          <w:lang w:val="en-US"/>
+        </w:rPr>
+        <w:t>Zend Framework</w:t>
       </w:r>
       <w:r>
         <w:rPr>
@@ -1358,7 +1347,6 @@
         </w:rPr>
         <w:t xml:space="preserve">, </w:t>
       </w:r>
-      <w:proofErr w:type="spellStart"/>
       <w:r>
         <w:rPr>
           <w:b/>
@@ -1366,7 +1354,6 @@
         </w:rPr>
         <w:t>CakePHP</w:t>
       </w:r>
-      <w:proofErr w:type="spellEnd"/>
       <w:r>
         <w:rPr>
           <w:lang w:val="en-US"/>
@@ -4353,7 +4340,14 @@
           <w:b/>
           <w:lang w:val="en-US"/>
         </w:rPr>
-        <w:t>Additional Bonus for early defense – 0</w:t>
+        <w:t>Additional Bonus for early defense</w:t>
+      </w:r>
+      <w:r>
+        <w:rPr>
+          <w:b/>
+          <w:lang w:val="en-US"/>
+        </w:rPr>
+        <w:t xml:space="preserve"> (02.05</w:t>
       </w:r>
       <w:bookmarkStart w:id="0" w:name="_GoBack"/>
       <w:bookmarkEnd w:id="0"/>
@@ -4362,7 +4356,14 @@
           <w:b/>
           <w:lang w:val="en-US"/>
         </w:rPr>
-        <w:t>..10</w:t>
+        <w:t>.2015)</w:t>
+      </w:r>
+      <w:r>
+        <w:rPr>
+          <w:b/>
+          <w:lang w:val="en-US"/>
+        </w:rPr>
+        <w:t xml:space="preserve"> – 0..10</w:t>
       </w:r>
     </w:p>
     <w:sectPr>
@@ -4411,7 +4412,7 @@
     <w:r>
       <w:rPr>
         <w:noProof/>
-        <w:lang w:val="en-GB" w:eastAsia="en-GB"/>
+        <w:lang w:val="en-US"/>
       </w:rPr>
       <mc:AlternateContent>
         <mc:Choice Requires="wps">
@@ -4528,7 +4529,7 @@
     <w:r>
       <w:rPr>
         <w:noProof/>
-        <w:lang w:val="en-GB" w:eastAsia="en-GB"/>
+        <w:lang w:val="en-US"/>
       </w:rPr>
       <mc:AlternateContent>
         <mc:Choice Requires="wps">
@@ -4834,7 +4835,7 @@
         <w:noProof/>
         <w:sz w:val="24"/>
         <w:szCs w:val="24"/>
-        <w:lang w:val="en-GB" w:eastAsia="en-GB"/>
+        <w:lang w:val="en-US"/>
       </w:rPr>
       <mc:AlternateContent>
         <mc:Choice Requires="wps">
@@ -4966,7 +4967,7 @@
                               <w:noProof/>
                               <w:sz w:val="20"/>
                               <w:szCs w:val="20"/>
-                              <w:lang w:val="en-GB" w:eastAsia="en-GB"/>
+                              <w:lang w:val="en-US"/>
                             </w:rPr>
                             <w:drawing>
                               <wp:inline distT="0" distB="0" distL="0" distR="0" wp14:anchorId="4A980FB1" wp14:editId="469ECEA5">
@@ -5019,7 +5020,7 @@
                               <w:noProof/>
                               <w:sz w:val="20"/>
                               <w:szCs w:val="20"/>
-                              <w:lang w:val="en-GB" w:eastAsia="en-GB"/>
+                              <w:lang w:val="en-US"/>
                             </w:rPr>
                             <w:drawing>
                               <wp:inline distT="0" distB="0" distL="0" distR="0" wp14:anchorId="556A6582" wp14:editId="6DC516B2">
@@ -5072,7 +5073,7 @@
                               <w:noProof/>
                               <w:sz w:val="20"/>
                               <w:szCs w:val="20"/>
-                              <w:lang w:val="en-GB" w:eastAsia="en-GB"/>
+                              <w:lang w:val="en-US"/>
                             </w:rPr>
                             <w:drawing>
                               <wp:inline distT="0" distB="0" distL="0" distR="0" wp14:anchorId="3D04AF23" wp14:editId="77BFB0F2">
@@ -5125,7 +5126,7 @@
                               <w:noProof/>
                               <w:sz w:val="20"/>
                               <w:szCs w:val="20"/>
-                              <w:lang w:val="en-GB" w:eastAsia="en-GB"/>
+                              <w:lang w:val="en-US"/>
                             </w:rPr>
                             <w:drawing>
                               <wp:inline distT="0" distB="0" distL="0" distR="0" wp14:anchorId="0FF42EF3" wp14:editId="25B9DDA5">
@@ -5178,7 +5179,7 @@
                               <w:noProof/>
                               <w:sz w:val="20"/>
                               <w:szCs w:val="20"/>
-                              <w:lang w:val="en-GB" w:eastAsia="en-GB"/>
+                              <w:lang w:val="en-US"/>
                             </w:rPr>
                             <w:drawing>
                               <wp:inline distT="0" distB="0" distL="0" distR="0" wp14:anchorId="6678D3B6" wp14:editId="445EE5FA">
@@ -5231,7 +5232,7 @@
                               <w:noProof/>
                               <w:sz w:val="20"/>
                               <w:szCs w:val="20"/>
-                              <w:lang w:val="en-GB" w:eastAsia="en-GB"/>
+                              <w:lang w:val="en-US"/>
                             </w:rPr>
                             <w:drawing>
                               <wp:inline distT="0" distB="0" distL="0" distR="0" wp14:anchorId="07A98123" wp14:editId="0CCBE2FA">
@@ -5284,7 +5285,7 @@
                               <w:noProof/>
                               <w:sz w:val="20"/>
                               <w:szCs w:val="20"/>
-                              <w:lang w:val="en-GB" w:eastAsia="en-GB"/>
+                              <w:lang w:val="en-US"/>
                             </w:rPr>
                             <w:drawing>
                               <wp:inline distT="0" distB="0" distL="0" distR="0" wp14:anchorId="04CF3A56" wp14:editId="1CFD9A7C">
@@ -5337,7 +5338,7 @@
                               <w:noProof/>
                               <w:sz w:val="20"/>
                               <w:szCs w:val="20"/>
-                              <w:lang w:val="en-GB" w:eastAsia="en-GB"/>
+                              <w:lang w:val="en-US"/>
                             </w:rPr>
                             <w:drawing>
                               <wp:inline distT="0" distB="0" distL="0" distR="0" wp14:anchorId="481C4516" wp14:editId="7F93461D">
@@ -5390,7 +5391,7 @@
                               <w:noProof/>
                               <w:sz w:val="20"/>
                               <w:szCs w:val="20"/>
-                              <w:lang w:val="en-GB" w:eastAsia="en-GB"/>
+                              <w:lang w:val="en-US"/>
                             </w:rPr>
                             <w:drawing>
                               <wp:inline distT="0" distB="0" distL="0" distR="0" wp14:anchorId="4FF5C0AB" wp14:editId="21ED3CF6">
@@ -5443,7 +5444,7 @@
                               <w:noProof/>
                               <w:sz w:val="20"/>
                               <w:szCs w:val="20"/>
-                              <w:lang w:val="en-GB" w:eastAsia="en-GB"/>
+                              <w:lang w:val="en-US"/>
                             </w:rPr>
                             <w:drawing>
                               <wp:inline distT="0" distB="0" distL="0" distR="0" wp14:anchorId="25485EDE" wp14:editId="646C38A6">
@@ -5594,7 +5595,7 @@
                         <w:noProof/>
                         <w:sz w:val="20"/>
                         <w:szCs w:val="20"/>
-                        <w:lang w:val="en-GB" w:eastAsia="en-GB"/>
+                        <w:lang w:val="en-US"/>
                       </w:rPr>
                       <w:drawing>
                         <wp:inline distT="0" distB="0" distL="0" distR="0" wp14:anchorId="4A980FB1" wp14:editId="469ECEA5">
@@ -5647,7 +5648,7 @@
                         <w:noProof/>
                         <w:sz w:val="20"/>
                         <w:szCs w:val="20"/>
-                        <w:lang w:val="en-GB" w:eastAsia="en-GB"/>
+                        <w:lang w:val="en-US"/>
                       </w:rPr>
                       <w:drawing>
                         <wp:inline distT="0" distB="0" distL="0" distR="0" wp14:anchorId="556A6582" wp14:editId="6DC516B2">
@@ -5662,7 +5663,7 @@
                               <pic:pic xmlns:pic="http://schemas.openxmlformats.org/drawingml/2006/picture">
                                 <pic:nvPicPr>
                                   <pic:cNvPr id="94" name="Picture 4" title="Software University Foundation">
-                                    <a:hlinkClick r:id="rId22"/>
+                                    <a:hlinkClick r:id="rId1"/>
                                   </pic:cNvPr>
                                   <pic:cNvPicPr/>
                                 </pic:nvPicPr>
@@ -5700,7 +5701,7 @@
                         <w:noProof/>
                         <w:sz w:val="20"/>
                         <w:szCs w:val="20"/>
-                        <w:lang w:val="en-GB" w:eastAsia="en-GB"/>
+                        <w:lang w:val="en-US"/>
                       </w:rPr>
                       <w:drawing>
                         <wp:inline distT="0" distB="0" distL="0" distR="0" wp14:anchorId="3D04AF23" wp14:editId="77BFB0F2">
@@ -5753,7 +5754,7 @@
                         <w:noProof/>
                         <w:sz w:val="20"/>
                         <w:szCs w:val="20"/>
-                        <w:lang w:val="en-GB" w:eastAsia="en-GB"/>
+                        <w:lang w:val="en-US"/>
                       </w:rPr>
                       <w:drawing>
                         <wp:inline distT="0" distB="0" distL="0" distR="0" wp14:anchorId="0FF42EF3" wp14:editId="25B9DDA5">
@@ -5806,7 +5807,7 @@
                         <w:noProof/>
                         <w:sz w:val="20"/>
                         <w:szCs w:val="20"/>
-                        <w:lang w:val="en-GB" w:eastAsia="en-GB"/>
+                        <w:lang w:val="en-US"/>
                       </w:rPr>
                       <w:drawing>
                         <wp:inline distT="0" distB="0" distL="0" distR="0" wp14:anchorId="6678D3B6" wp14:editId="445EE5FA">
@@ -5859,7 +5860,7 @@
                         <w:noProof/>
                         <w:sz w:val="20"/>
                         <w:szCs w:val="20"/>
-                        <w:lang w:val="en-GB" w:eastAsia="en-GB"/>
+                        <w:lang w:val="en-US"/>
                       </w:rPr>
                       <w:drawing>
                         <wp:inline distT="0" distB="0" distL="0" distR="0" wp14:anchorId="07A98123" wp14:editId="0CCBE2FA">
@@ -5912,7 +5913,7 @@
                         <w:noProof/>
                         <w:sz w:val="20"/>
                         <w:szCs w:val="20"/>
-                        <w:lang w:val="en-GB" w:eastAsia="en-GB"/>
+                        <w:lang w:val="en-US"/>
                       </w:rPr>
                       <w:drawing>
                         <wp:inline distT="0" distB="0" distL="0" distR="0" wp14:anchorId="04CF3A56" wp14:editId="1CFD9A7C">
@@ -5965,7 +5966,7 @@
                         <w:noProof/>
                         <w:sz w:val="20"/>
                         <w:szCs w:val="20"/>
-                        <w:lang w:val="en-GB" w:eastAsia="en-GB"/>
+                        <w:lang w:val="en-US"/>
                       </w:rPr>
                       <w:drawing>
                         <wp:inline distT="0" distB="0" distL="0" distR="0" wp14:anchorId="481C4516" wp14:editId="7F93461D">
@@ -6018,7 +6019,7 @@
                         <w:noProof/>
                         <w:sz w:val="20"/>
                         <w:szCs w:val="20"/>
-                        <w:lang w:val="en-GB" w:eastAsia="en-GB"/>
+                        <w:lang w:val="en-US"/>
                       </w:rPr>
                       <w:drawing>
                         <wp:inline distT="0" distB="0" distL="0" distR="0" wp14:anchorId="4FF5C0AB" wp14:editId="21ED3CF6">
@@ -6071,7 +6072,7 @@
                         <w:noProof/>
                         <w:sz w:val="20"/>
                         <w:szCs w:val="20"/>
-                        <w:lang w:val="en-GB" w:eastAsia="en-GB"/>
+                        <w:lang w:val="en-US"/>
                       </w:rPr>
                       <w:drawing>
                         <wp:inline distT="0" distB="0" distL="0" distR="0" wp14:anchorId="25485EDE" wp14:editId="646C38A6">
@@ -6123,7 +6124,7 @@
     <w:r>
       <w:rPr>
         <w:noProof/>
-        <w:lang w:val="en-GB" w:eastAsia="en-GB"/>
+        <w:lang w:val="en-US"/>
       </w:rPr>
       <mc:AlternateContent>
         <mc:Choice Requires="wps">
@@ -6188,7 +6189,7 @@
         </mc:Choice>
         <mc:Fallback>
           <w:pict>
-            <v:line w14:anchorId="7D901560" id="Straight Connector 1" o:spid="_x0000_s1026" style="position:absolute;flip:y;z-index:251661312;visibility:visible;mso-wrap-style:square;mso-width-percent:0;mso-height-percent:0;mso-wrap-distance-left:9pt;mso-wrap-distance-top:0;mso-wrap-distance-right:9pt;mso-wrap-distance-bottom:0;mso-position-horizontal:absolute;mso-position-horizontal-relative:text;mso-position-vertical:absolute;mso-position-vertical-relative:text;mso-width-percent:0;mso-height-percent:0;mso-width-relative:margin;mso-height-relative:margin" from="-.35pt,11.2pt" to="520.45pt,11.2pt" o:gfxdata="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" strokecolor="#f37123" strokeweight="1pt">
+            <v:line w14:anchorId="634FE982" id="Straight Connector 1" o:spid="_x0000_s1026" style="position:absolute;flip:y;z-index:251661312;visibility:visible;mso-wrap-style:square;mso-width-percent:0;mso-height-percent:0;mso-wrap-distance-left:9pt;mso-wrap-distance-top:0;mso-wrap-distance-right:9pt;mso-wrap-distance-bottom:0;mso-position-horizontal:absolute;mso-position-horizontal-relative:text;mso-position-vertical:absolute;mso-position-vertical-relative:text;mso-width-percent:0;mso-height-percent:0;mso-width-relative:margin;mso-height-relative:margin" from="-.35pt,11.2pt" to="520.45pt,11.2pt" o:gfxdata="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" strokecolor="#f37123" strokeweight="1pt">
               <v:stroke endcap="round"/>
             </v:line>
           </w:pict>
@@ -6198,7 +6199,7 @@
     <w:r>
       <w:rPr>
         <w:noProof/>
-        <w:lang w:val="en-GB" w:eastAsia="en-GB"/>
+        <w:lang w:val="en-US"/>
       </w:rPr>
       <mc:AlternateContent>
         <mc:Choice Requires="wps">
@@ -6251,7 +6252,7 @@
                               <w:noProof/>
                               <w:sz w:val="20"/>
                               <w:szCs w:val="20"/>
-                              <w:lang w:val="en-GB" w:eastAsia="en-GB"/>
+                              <w:lang w:val="en-US"/>
                             </w:rPr>
                             <w:drawing>
                               <wp:inline distT="0" distB="0" distL="0" distR="0" wp14:anchorId="27B9BA02" wp14:editId="1B219773">
@@ -6336,7 +6337,7 @@
                         <w:noProof/>
                         <w:sz w:val="20"/>
                         <w:szCs w:val="20"/>
-                        <w:lang w:val="en-GB" w:eastAsia="en-GB"/>
+                        <w:lang w:val="en-US"/>
                       </w:rPr>
                       <w:drawing>
                         <wp:inline distT="0" distB="0" distL="0" distR="0" wp14:anchorId="27B9BA02" wp14:editId="1B219773">
@@ -9592,7 +9593,7 @@
 </file>
 
 <file path=customXml/itemProps1.xml><?xml version="1.0" encoding="utf-8"?>
-<ds:datastoreItem xmlns:ds="http://schemas.openxmlformats.org/officeDocument/2006/customXml" ds:itemID="{0DAB5F94-F18D-4158-A614-506EFF5343AD}">
+<ds:datastoreItem xmlns:ds="http://schemas.openxmlformats.org/officeDocument/2006/customXml" ds:itemID="{E836346F-B61D-4B15-8047-DBC358C6CD6B}">
   <ds:schemaRefs>
     <ds:schemaRef ds:uri="http://schemas.openxmlformats.org/officeDocument/2006/bibliography"/>
   </ds:schemaRefs>

</xml_diff>